<commit_message>
Abfrageoption für den Beginn an einer deutschen Schule
</commit_message>
<xml_diff>
--- a/Inklusion_Lernstand/Hybridform/Textzeugnisse_INI_Optionen.docx
+++ b/Inklusion_Lernstand/Hybridform/Textzeugnisse_INI_Optionen.docx
@@ -1,6 +1,6 @@
 
 <file path=word/document.xml><?xml version="1.0" encoding="utf-8"?>
-<w:document xmlns:wpc="http://schemas.microsoft.com/office/word/2010/wordprocessingCanvas" xmlns:cx="http://schemas.microsoft.com/office/drawing/2014/chartex" xmlns:cx1="http://schemas.microsoft.com/office/drawing/2015/9/8/chartex" xmlns:cx2="http://schemas.microsoft.com/office/drawing/2015/10/21/chartex" xmlns:cx3="http://schemas.microsoft.com/office/drawing/2016/5/9/chartex" xmlns:cx4="http://schemas.microsoft.com/office/drawing/2016/5/10/chartex" xmlns:cx5="http://schemas.microsoft.com/office/drawing/2016/5/11/chartex" xmlns:cx6="http://schemas.microsoft.com/office/drawing/2016/5/12/chartex" xmlns:cx7="http://schemas.microsoft.com/office/drawing/2016/5/13/chartex" xmlns:cx8="http://schemas.microsoft.com/office/drawing/2016/5/14/chartex" xmlns:mc="http://schemas.openxmlformats.org/markup-compatibility/2006" xmlns:aink="http://schemas.microsoft.com/office/drawing/2016/ink" xmlns:am3d="http://schemas.microsoft.com/office/drawing/2017/model3d" xmlns:o="urn:schemas-microsoft-com:office:office" xmlns:r="http://schemas.openxmlformats.org/officeDocument/2006/relationships" xmlns:m="http://schemas.openxmlformats.org/officeDocument/2006/math" xmlns:v="urn:schemas-microsoft-com:vml" xmlns:wp14="http://schemas.microsoft.com/office/word/2010/wordprocessingDrawing" xmlns:wp="http://schemas.openxmlformats.org/drawingml/2006/wordprocessingDrawing" xmlns:w10="urn:schemas-microsoft-com:office:word" xmlns:w="http://schemas.openxmlformats.org/wordprocessingml/2006/main" xmlns:w14="http://schemas.microsoft.com/office/word/2010/wordml" xmlns:w15="http://schemas.microsoft.com/office/word/2012/wordml" xmlns:w16cex="http://schemas.microsoft.com/office/word/2018/wordml/cex" xmlns:w16cid="http://schemas.microsoft.com/office/word/2016/wordml/cid" xmlns:w16="http://schemas.microsoft.com/office/word/2018/wordml" xmlns:w16se="http://schemas.microsoft.com/office/word/2015/wordml/symex" xmlns:wpg="http://schemas.microsoft.com/office/word/2010/wordprocessingGroup" xmlns:wpi="http://schemas.microsoft.com/office/word/2010/wordprocessingInk" xmlns:wne="http://schemas.microsoft.com/office/word/2006/wordml" xmlns:wps="http://schemas.microsoft.com/office/word/2010/wordprocessingShape" mc:Ignorable="w14 w15 w16se w16cid w16 w16cex wp14">
+<w:document xmlns:wpc="http://schemas.microsoft.com/office/word/2010/wordprocessingCanvas" xmlns:cx="http://schemas.microsoft.com/office/drawing/2014/chartex" xmlns:cx1="http://schemas.microsoft.com/office/drawing/2015/9/8/chartex" xmlns:cx2="http://schemas.microsoft.com/office/drawing/2015/10/21/chartex" xmlns:cx3="http://schemas.microsoft.com/office/drawing/2016/5/9/chartex" xmlns:cx4="http://schemas.microsoft.com/office/drawing/2016/5/10/chartex" xmlns:cx5="http://schemas.microsoft.com/office/drawing/2016/5/11/chartex" xmlns:cx6="http://schemas.microsoft.com/office/drawing/2016/5/12/chartex" xmlns:cx7="http://schemas.microsoft.com/office/drawing/2016/5/13/chartex" xmlns:cx8="http://schemas.microsoft.com/office/drawing/2016/5/14/chartex" xmlns:mc="http://schemas.openxmlformats.org/markup-compatibility/2006" xmlns:aink="http://schemas.microsoft.com/office/drawing/2016/ink" xmlns:am3d="http://schemas.microsoft.com/office/drawing/2017/model3d" xmlns:o="urn:schemas-microsoft-com:office:office" xmlns:oel="http://schemas.microsoft.com/office/2019/extlst" xmlns:r="http://schemas.openxmlformats.org/officeDocument/2006/relationships" xmlns:m="http://schemas.openxmlformats.org/officeDocument/2006/math" xmlns:v="urn:schemas-microsoft-com:vml" xmlns:wp14="http://schemas.microsoft.com/office/word/2010/wordprocessingDrawing" xmlns:wp="http://schemas.openxmlformats.org/drawingml/2006/wordprocessingDrawing" xmlns:w10="urn:schemas-microsoft-com:office:word" xmlns:w="http://schemas.openxmlformats.org/wordprocessingml/2006/main" xmlns:w14="http://schemas.microsoft.com/office/word/2010/wordml" xmlns:w15="http://schemas.microsoft.com/office/word/2012/wordml" xmlns:w16cex="http://schemas.microsoft.com/office/word/2018/wordml/cex" xmlns:w16cid="http://schemas.microsoft.com/office/word/2016/wordml/cid" xmlns:w16="http://schemas.microsoft.com/office/word/2018/wordml" xmlns:w16du="http://schemas.microsoft.com/office/word/2023/wordml/word16du" xmlns:w16sdtdh="http://schemas.microsoft.com/office/word/2020/wordml/sdtdatahash" xmlns:w16sdtfl="http://schemas.microsoft.com/office/word/2024/wordml/sdtformatlock" xmlns:w16se="http://schemas.microsoft.com/office/word/2015/wordml/symex" xmlns:wpg="http://schemas.microsoft.com/office/word/2010/wordprocessingGroup" xmlns:wpi="http://schemas.microsoft.com/office/word/2010/wordprocessingInk" xmlns:wne="http://schemas.microsoft.com/office/word/2006/wordml" xmlns:wps="http://schemas.microsoft.com/office/word/2010/wordprocessingShape" mc:Ignorable="w14 w15 w16se w16cid w16 w16cex w16sdtdh w16sdtfl w16du wp14">
   <w:body>
     <w:p/>
     <w:p>
@@ -92,7 +92,7 @@
           <w:noProof/>
         </w:rPr>
         <w:drawing>
-          <wp:anchor distT="0" distB="0" distL="114300" distR="114300" simplePos="0" relativeHeight="251667456" behindDoc="1" locked="0" layoutInCell="1" allowOverlap="1" wp14:anchorId="6E6DDC67" wp14:editId="07AD4479">
+          <wp:anchor distT="0" distB="0" distL="114300" distR="114300" simplePos="0" relativeHeight="251667456" behindDoc="1" locked="0" layoutInCell="1" allowOverlap="1" wp14:anchorId="6E6DDC67" wp14:editId="427B8BA6">
             <wp:simplePos x="0" y="0"/>
             <wp:positionH relativeFrom="column">
               <wp:posOffset>4445</wp:posOffset>
@@ -606,14 +606,12 @@
           <w:rFonts w:ascii="Arial" w:hAnsi="Arial" w:cs="Arial"/>
         </w:rPr>
       </w:pPr>
-      <w:proofErr w:type="spellStart"/>
       <w:r>
         <w:rPr>
           <w:rFonts w:ascii="Arial" w:hAnsi="Arial" w:cs="Arial"/>
         </w:rPr>
         <w:t>KunstMusik</w:t>
       </w:r>
-      <w:proofErr w:type="spellEnd"/>
     </w:p>
     <w:p>
       <w:pPr>
@@ -701,149 +699,113 @@
           <w:b/>
           <w:sz w:val="28"/>
         </w:rPr>
-        <w:t>[</w:t>
-      </w:r>
-      <w:proofErr w:type="spellStart"/>
-      <w:r>
+        <w:t>[Notenzeugnisreihenfolge_Links]</w:t>
+      </w:r>
+    </w:p>
+    <w:p>
+      <w:pPr>
+        <w:rPr>
+          <w:rFonts w:ascii="Arial" w:hAnsi="Arial" w:cs="Arial"/>
+        </w:rPr>
+      </w:pPr>
+      <w:r>
+        <w:rPr>
+          <w:rFonts w:ascii="Arial" w:hAnsi="Arial" w:cs="Arial"/>
+        </w:rPr>
+        <w:t>Im 4. Jahrgang wird die Zeugnisvorlage automatisch zu einem Notenzeugnis (mit zwei Spalten für die Fächergruppen). Hier kann die Reihenfolge in der linken Spalte festgelegt werden. Ansonsten gelten die gleichen Anmerkungen wie für den Block [Textzeugnisreihenfolge].</w:t>
+      </w:r>
+    </w:p>
+    <w:p>
+      <w:pPr>
+        <w:rPr>
+          <w:rFonts w:ascii="Arial" w:hAnsi="Arial" w:cs="Arial"/>
+        </w:rPr>
+      </w:pPr>
+    </w:p>
+    <w:p>
+      <w:pPr>
+        <w:rPr>
+          <w:rFonts w:ascii="Arial" w:hAnsi="Arial" w:cs="Arial"/>
+        </w:rPr>
+      </w:pPr>
+    </w:p>
+    <w:p>
+      <w:pPr>
         <w:rPr>
           <w:rFonts w:ascii="Arial" w:hAnsi="Arial" w:cs="Arial"/>
           <w:b/>
           <w:sz w:val="28"/>
         </w:rPr>
-        <w:t>Notenzeugnisreihenfolge_Links</w:t>
-      </w:r>
-      <w:proofErr w:type="spellEnd"/>
+      </w:pPr>
       <w:r>
         <w:rPr>
           <w:rFonts w:ascii="Arial" w:hAnsi="Arial" w:cs="Arial"/>
           <w:b/>
           <w:sz w:val="28"/>
         </w:rPr>
-        <w:t>]</w:t>
-      </w:r>
-    </w:p>
-    <w:p>
-      <w:pPr>
-        <w:rPr>
-          <w:rFonts w:ascii="Arial" w:hAnsi="Arial" w:cs="Arial"/>
-        </w:rPr>
-      </w:pPr>
-      <w:r>
-        <w:rPr>
-          <w:rFonts w:ascii="Arial" w:hAnsi="Arial" w:cs="Arial"/>
-        </w:rPr>
-        <w:t>Im 4. Jahrgang wird die Zeugnisvorlage automatisch zu einem Notenzeugnis (mit zwei Spalten für die Fächergruppen). Hier kann die Reihenfolge in der linken Spalte festgelegt werden. Ansonsten gelten die gleichen Anmerkungen wie für den Block [Textzeugnisreihenfolge].</w:t>
-      </w:r>
-    </w:p>
-    <w:p>
-      <w:pPr>
-        <w:rPr>
-          <w:rFonts w:ascii="Arial" w:hAnsi="Arial" w:cs="Arial"/>
-        </w:rPr>
-      </w:pPr>
-    </w:p>
-    <w:p>
-      <w:pPr>
-        <w:rPr>
-          <w:rFonts w:ascii="Arial" w:hAnsi="Arial" w:cs="Arial"/>
-        </w:rPr>
-      </w:pPr>
-    </w:p>
-    <w:p>
-      <w:pPr>
+        <w:t>[Notenzeugnisreihenfolge_Rechts]</w:t>
+      </w:r>
+    </w:p>
+    <w:p>
+      <w:pPr>
+        <w:rPr>
+          <w:rFonts w:ascii="Arial" w:hAnsi="Arial" w:cs="Arial"/>
+        </w:rPr>
+      </w:pPr>
+      <w:r>
+        <w:rPr>
+          <w:rFonts w:ascii="Arial" w:hAnsi="Arial" w:cs="Arial"/>
+        </w:rPr>
+        <w:t>Hier kann die Reihenfolge der Fächergruppen in der rechten Spalte festgelegt werden.</w:t>
+      </w:r>
+    </w:p>
+    <w:p>
+      <w:pPr>
+        <w:rPr>
+          <w:rFonts w:ascii="Arial" w:hAnsi="Arial" w:cs="Arial"/>
+        </w:rPr>
+      </w:pPr>
+      <w:r>
+        <w:rPr>
+          <w:rFonts w:ascii="Arial" w:hAnsi="Arial" w:cs="Arial"/>
+          <w:b/>
+        </w:rPr>
+        <w:t>Wichtig</w:t>
+      </w:r>
+      <w:r>
+        <w:rPr>
+          <w:rFonts w:ascii="Arial" w:hAnsi="Arial" w:cs="Arial"/>
+        </w:rPr>
+        <w:t>: Eine Fächergruppe darf nicht in beiden Blöcken (für linke und rechte Spalte) vorkommen.</w:t>
+      </w:r>
+    </w:p>
+    <w:p>
+      <w:pPr>
+        <w:rPr>
+          <w:rFonts w:ascii="Arial" w:hAnsi="Arial" w:cs="Arial"/>
+        </w:rPr>
+      </w:pPr>
+    </w:p>
+    <w:p>
+      <w:pPr>
+        <w:rPr>
+          <w:rFonts w:ascii="Arial" w:hAnsi="Arial" w:cs="Arial"/>
+        </w:rPr>
+      </w:pPr>
+    </w:p>
+    <w:p>
+      <w:pPr>
+        <w:rPr>
+          <w:rFonts w:ascii="Arial" w:hAnsi="Arial" w:cs="Arial"/>
+          <w:b/>
+        </w:rPr>
+      </w:pPr>
+      <w:r>
         <w:rPr>
           <w:rFonts w:ascii="Arial" w:hAnsi="Arial" w:cs="Arial"/>
           <w:b/>
           <w:sz w:val="28"/>
         </w:rPr>
-      </w:pPr>
-      <w:r>
-        <w:rPr>
-          <w:rFonts w:ascii="Arial" w:hAnsi="Arial" w:cs="Arial"/>
-          <w:b/>
-          <w:sz w:val="28"/>
-        </w:rPr>
-        <w:t>[</w:t>
-      </w:r>
-      <w:proofErr w:type="spellStart"/>
-      <w:r>
-        <w:rPr>
-          <w:rFonts w:ascii="Arial" w:hAnsi="Arial" w:cs="Arial"/>
-          <w:b/>
-          <w:sz w:val="28"/>
-        </w:rPr>
-        <w:t>Notenzeugnisreihenfolge_Rechts</w:t>
-      </w:r>
-      <w:proofErr w:type="spellEnd"/>
-      <w:r>
-        <w:rPr>
-          <w:rFonts w:ascii="Arial" w:hAnsi="Arial" w:cs="Arial"/>
-          <w:b/>
-          <w:sz w:val="28"/>
-        </w:rPr>
-        <w:t>]</w:t>
-      </w:r>
-    </w:p>
-    <w:p>
-      <w:pPr>
-        <w:rPr>
-          <w:rFonts w:ascii="Arial" w:hAnsi="Arial" w:cs="Arial"/>
-        </w:rPr>
-      </w:pPr>
-      <w:r>
-        <w:rPr>
-          <w:rFonts w:ascii="Arial" w:hAnsi="Arial" w:cs="Arial"/>
-        </w:rPr>
-        <w:t>Hier kann die Reihenfolge der Fächergruppen in der rechten Spalte festgelegt werden.</w:t>
-      </w:r>
-    </w:p>
-    <w:p>
-      <w:pPr>
-        <w:rPr>
-          <w:rFonts w:ascii="Arial" w:hAnsi="Arial" w:cs="Arial"/>
-        </w:rPr>
-      </w:pPr>
-      <w:r>
-        <w:rPr>
-          <w:rFonts w:ascii="Arial" w:hAnsi="Arial" w:cs="Arial"/>
-          <w:b/>
-        </w:rPr>
-        <w:t>Wichtig</w:t>
-      </w:r>
-      <w:r>
-        <w:rPr>
-          <w:rFonts w:ascii="Arial" w:hAnsi="Arial" w:cs="Arial"/>
-        </w:rPr>
-        <w:t>: Eine Fächergruppe darf nicht in beiden Blöcken (für linke und rechte Spalte) vorkommen.</w:t>
-      </w:r>
-    </w:p>
-    <w:p>
-      <w:pPr>
-        <w:rPr>
-          <w:rFonts w:ascii="Arial" w:hAnsi="Arial" w:cs="Arial"/>
-        </w:rPr>
-      </w:pPr>
-    </w:p>
-    <w:p>
-      <w:pPr>
-        <w:rPr>
-          <w:rFonts w:ascii="Arial" w:hAnsi="Arial" w:cs="Arial"/>
-        </w:rPr>
-      </w:pPr>
-    </w:p>
-    <w:p>
-      <w:pPr>
-        <w:rPr>
-          <w:rFonts w:ascii="Arial" w:hAnsi="Arial" w:cs="Arial"/>
-          <w:b/>
-        </w:rPr>
-      </w:pPr>
-      <w:r>
-        <w:rPr>
-          <w:rFonts w:ascii="Arial" w:hAnsi="Arial" w:cs="Arial"/>
-          <w:b/>
-          <w:sz w:val="28"/>
-        </w:rPr>
         <w:t>[Optionen]</w:t>
       </w:r>
     </w:p>
@@ -961,7 +923,6 @@
           <w:b/>
         </w:rPr>
       </w:pPr>
-      <w:proofErr w:type="spellStart"/>
       <w:r>
         <w:rPr>
           <w:rFonts w:ascii="Arial" w:hAnsi="Arial" w:cs="Arial"/>
@@ -969,7 +930,6 @@
         </w:rPr>
         <w:t>MitJahrgang</w:t>
       </w:r>
-      <w:proofErr w:type="spellEnd"/>
     </w:p>
     <w:p>
       <w:pPr>
@@ -1059,7 +1019,6 @@
           <w:b/>
         </w:rPr>
       </w:pPr>
-      <w:proofErr w:type="spellStart"/>
       <w:r>
         <w:rPr>
           <w:rFonts w:ascii="Arial" w:hAnsi="Arial" w:cs="Arial"/>
@@ -1067,7 +1026,6 @@
         </w:rPr>
         <w:t>SchriftgroesseBemerkungen</w:t>
       </w:r>
-      <w:proofErr w:type="spellEnd"/>
       <w:r>
         <w:rPr>
           <w:rFonts w:ascii="Arial" w:hAnsi="Arial" w:cs="Arial"/>
@@ -1086,21 +1044,7 @@
         <w:rPr>
           <w:rFonts w:ascii="Arial" w:hAnsi="Arial" w:cs="Arial"/>
         </w:rPr>
-        <w:t xml:space="preserve">Hier kann die Schriftgröße für die Bemerkungstexte festgelegt werden (z.B. </w:t>
-      </w:r>
-      <w:proofErr w:type="spellStart"/>
-      <w:r>
-        <w:rPr>
-          <w:rFonts w:ascii="Arial" w:hAnsi="Arial" w:cs="Arial"/>
-        </w:rPr>
-        <w:t>SchriftgroesseBemerkungen</w:t>
-      </w:r>
-      <w:proofErr w:type="spellEnd"/>
-      <w:r>
-        <w:rPr>
-          <w:rFonts w:ascii="Arial" w:hAnsi="Arial" w:cs="Arial"/>
-        </w:rPr>
-        <w:t>=11).</w:t>
+        <w:t>Hier kann die Schriftgröße für die Bemerkungstexte festgelegt werden (z.B. SchriftgroesseBemerkungen=11).</w:t>
       </w:r>
     </w:p>
     <w:p>
@@ -1124,7 +1068,6 @@
           <w:b/>
         </w:rPr>
       </w:pPr>
-      <w:proofErr w:type="spellStart"/>
       <w:r>
         <w:rPr>
           <w:rFonts w:ascii="Arial" w:hAnsi="Arial" w:cs="Arial"/>
@@ -1132,7 +1075,6 @@
         </w:rPr>
         <w:t>NotenAbJahrgang</w:t>
       </w:r>
-      <w:proofErr w:type="spellEnd"/>
       <w:r>
         <w:rPr>
           <w:rFonts w:ascii="Arial" w:hAnsi="Arial" w:cs="Arial"/>
@@ -1515,19 +1457,11 @@
           <w:rFonts w:ascii="Arial" w:hAnsi="Arial" w:cs="Arial"/>
         </w:rPr>
       </w:pPr>
-      <w:proofErr w:type="gramStart"/>
-      <w:r>
-        <w:rPr>
-          <w:rFonts w:ascii="Arial" w:hAnsi="Arial" w:cs="Arial"/>
-        </w:rPr>
-        <w:t>„..</w:t>
-      </w:r>
-      <w:proofErr w:type="gramEnd"/>
-      <w:r>
-        <w:rPr>
-          <w:rFonts w:ascii="Arial" w:hAnsi="Arial" w:cs="Arial"/>
-        </w:rPr>
-        <w:t>wird zum 01.08.2018' in die Klasse 03A versetzt.“</w:t>
+      <w:r>
+        <w:rPr>
+          <w:rFonts w:ascii="Arial" w:hAnsi="Arial" w:cs="Arial"/>
+        </w:rPr>
+        <w:t>„..wird zum 01.08.2018' in die Klasse 03A versetzt.“</w:t>
       </w:r>
     </w:p>
     <w:p>
@@ -1556,19 +1490,11 @@
           <w:rFonts w:ascii="Arial" w:hAnsi="Arial" w:cs="Arial"/>
         </w:rPr>
       </w:pPr>
-      <w:proofErr w:type="gramStart"/>
-      <w:r>
-        <w:rPr>
-          <w:rFonts w:ascii="Arial" w:hAnsi="Arial" w:cs="Arial"/>
-        </w:rPr>
-        <w:t>„..</w:t>
-      </w:r>
-      <w:proofErr w:type="gramEnd"/>
-      <w:r>
-        <w:rPr>
-          <w:rFonts w:ascii="Arial" w:hAnsi="Arial" w:cs="Arial"/>
-        </w:rPr>
-        <w:t>wird zum 01.08.2018 in den Jahrgang 03versetzt.“</w:t>
+      <w:r>
+        <w:rPr>
+          <w:rFonts w:ascii="Arial" w:hAnsi="Arial" w:cs="Arial"/>
+        </w:rPr>
+        <w:t>„..wird zum 01.08.2018 in den Jahrgang 03versetzt.“</w:t>
       </w:r>
     </w:p>
     <w:p>
@@ -1814,7 +1740,6 @@
           <w:b/>
         </w:rPr>
       </w:pPr>
-      <w:proofErr w:type="spellStart"/>
       <w:r>
         <w:rPr>
           <w:rFonts w:ascii="Arial" w:hAnsi="Arial" w:cs="Arial"/>
@@ -1822,7 +1747,6 @@
         </w:rPr>
         <w:t>UnterschriftMitStVertr</w:t>
       </w:r>
-      <w:proofErr w:type="spellEnd"/>
     </w:p>
     <w:p>
       <w:pPr>
@@ -1907,19 +1831,11 @@
           <w:rFonts w:ascii="Arial" w:hAnsi="Arial" w:cs="Arial"/>
         </w:rPr>
       </w:pPr>
-      <w:proofErr w:type="spellStart"/>
-      <w:r>
-        <w:rPr>
-          <w:rFonts w:ascii="Arial" w:hAnsi="Arial" w:cs="Arial"/>
-        </w:rPr>
-        <w:t>UnterschriftMitStVertr</w:t>
-      </w:r>
-      <w:proofErr w:type="spellEnd"/>
-      <w:r>
-        <w:rPr>
-          <w:rFonts w:ascii="Arial" w:hAnsi="Arial" w:cs="Arial"/>
-        </w:rPr>
-        <w:t>=ja</w:t>
+      <w:r>
+        <w:rPr>
+          <w:rFonts w:ascii="Arial" w:hAnsi="Arial" w:cs="Arial"/>
+        </w:rPr>
+        <w:t>UnterschriftMitStVertr=ja</w:t>
       </w:r>
     </w:p>
     <w:p>
@@ -1942,19 +1858,11 @@
           <w:rFonts w:ascii="Arial" w:hAnsi="Arial" w:cs="Arial"/>
         </w:rPr>
       </w:pPr>
-      <w:proofErr w:type="spellStart"/>
-      <w:r>
-        <w:rPr>
-          <w:rFonts w:ascii="Arial" w:hAnsi="Arial" w:cs="Arial"/>
-        </w:rPr>
-        <w:t>UnterschriftMitStVertr</w:t>
-      </w:r>
-      <w:proofErr w:type="spellEnd"/>
-      <w:r>
-        <w:rPr>
-          <w:rFonts w:ascii="Arial" w:hAnsi="Arial" w:cs="Arial"/>
-        </w:rPr>
-        <w:t>=nein</w:t>
+      <w:r>
+        <w:rPr>
+          <w:rFonts w:ascii="Arial" w:hAnsi="Arial" w:cs="Arial"/>
+        </w:rPr>
+        <w:t>UnterschriftMitStVertr=nein</w:t>
       </w:r>
     </w:p>
     <w:p>
@@ -2668,7 +2576,6 @@
           <w:szCs w:val="24"/>
         </w:rPr>
       </w:pPr>
-      <w:proofErr w:type="spellStart"/>
       <w:r>
         <w:rPr>
           <w:rStyle w:val="tm5"/>
@@ -2680,7 +2587,6 @@
         </w:rPr>
         <w:t>NachnameInVersetzungsvermerk</w:t>
       </w:r>
-      <w:proofErr w:type="spellEnd"/>
       <w:r>
         <w:rPr>
           <w:rFonts w:ascii="Arial" w:hAnsi="Arial" w:cs="Arial"/>
@@ -2708,7 +2614,6 @@
           <w:szCs w:val="24"/>
         </w:rPr>
       </w:pPr>
-      <w:proofErr w:type="spellStart"/>
       <w:r>
         <w:rPr>
           <w:rStyle w:val="tm5"/>
@@ -2720,7 +2625,6 @@
         </w:rPr>
         <w:t>WiderspruchInEingangsphaseAusblenden</w:t>
       </w:r>
-      <w:proofErr w:type="spellEnd"/>
       <w:r>
         <w:rPr>
           <w:rFonts w:ascii="Arial" w:hAnsi="Arial" w:cs="Arial"/>
@@ -2736,27 +2640,7 @@
           <w:sz w:val="24"/>
           <w:szCs w:val="24"/>
         </w:rPr>
-        <w:t xml:space="preserve">Wenn dieser Eintrag vorhanden ist, wird der Widerspruchshinweis auf der </w:t>
-      </w:r>
-      <w:proofErr w:type="spellStart"/>
-      <w:r>
-        <w:rPr>
-          <w:rStyle w:val="tm5"/>
-          <w:rFonts w:ascii="Arial" w:hAnsi="Arial" w:cs="Arial"/>
-          <w:sz w:val="24"/>
-          <w:szCs w:val="24"/>
-        </w:rPr>
-        <w:t>letzen</w:t>
-      </w:r>
-      <w:proofErr w:type="spellEnd"/>
-      <w:r>
-        <w:rPr>
-          <w:rStyle w:val="tm5"/>
-          <w:rFonts w:ascii="Arial" w:hAnsi="Arial" w:cs="Arial"/>
-          <w:sz w:val="24"/>
-          <w:szCs w:val="24"/>
-        </w:rPr>
-        <w:t xml:space="preserve"> Seite unten ("Gegen die Entscheidung, Max Müller nicht zu versetzen...") bei Schülern der Eingangsphase nicht ausgegeben.</w:t>
+        <w:t>Wenn dieser Eintrag vorhanden ist, wird der Widerspruchshinweis auf der letzen Seite unten ("Gegen die Entscheidung, Max Müller nicht zu versetzen...") bei Schülern der Eingangsphase nicht ausgegeben.</w:t>
       </w:r>
     </w:p>
     <w:p>
@@ -2794,39 +2678,18 @@
           <w:sz w:val="24"/>
           <w:szCs w:val="24"/>
         </w:rPr>
-        <w:t xml:space="preserve">Wenn dieser Eintrag vorhanden ist, wird der Widerspruchshinweis auf der </w:t>
-      </w:r>
-      <w:proofErr w:type="spellStart"/>
-      <w:r>
-        <w:rPr>
-          <w:rStyle w:val="tm5"/>
+        <w:t>Wenn dieser Eintrag vorhanden ist, wird der Widerspruchshinweis auf der letzen Seite unten ("Gegen die Entscheidung, Max Müller nicht zu versetzen...") im 1. Halbjahr nicht ausgegeben.</w:t>
+      </w:r>
+    </w:p>
+    <w:p>
+      <w:pPr>
+        <w:pStyle w:val="Standard1"/>
+        <w:rPr>
           <w:rFonts w:ascii="Arial" w:hAnsi="Arial" w:cs="Arial"/>
           <w:sz w:val="24"/>
           <w:szCs w:val="24"/>
         </w:rPr>
-        <w:t>letzen</w:t>
-      </w:r>
-      <w:proofErr w:type="spellEnd"/>
-      <w:r>
-        <w:rPr>
-          <w:rStyle w:val="tm5"/>
-          <w:rFonts w:ascii="Arial" w:hAnsi="Arial" w:cs="Arial"/>
-          <w:sz w:val="24"/>
-          <w:szCs w:val="24"/>
-        </w:rPr>
-        <w:t xml:space="preserve"> Seite unten ("Gegen die Entscheidung, Max Müller nicht zu versetzen...") im 1. Halbjahr nicht ausgegeben.</w:t>
-      </w:r>
-    </w:p>
-    <w:p>
-      <w:pPr>
-        <w:pStyle w:val="Standard1"/>
-        <w:rPr>
-          <w:rFonts w:ascii="Arial" w:hAnsi="Arial" w:cs="Arial"/>
-          <w:sz w:val="24"/>
-          <w:szCs w:val="24"/>
-        </w:rPr>
-      </w:pPr>
-      <w:proofErr w:type="spellStart"/>
+      </w:pPr>
       <w:r>
         <w:rPr>
           <w:rStyle w:val="tm5"/>
@@ -2838,7 +2701,6 @@
         </w:rPr>
         <w:t>SonderpaedagogeText</w:t>
       </w:r>
-      <w:proofErr w:type="spellEnd"/>
       <w:r>
         <w:rPr>
           <w:rFonts w:ascii="Arial" w:hAnsi="Arial" w:cs="Arial"/>
@@ -2854,47 +2716,7 @@
           <w:sz w:val="24"/>
           <w:szCs w:val="24"/>
         </w:rPr>
-        <w:t xml:space="preserve">Wenn ein Kind zusätzlich sonderpädagogisch betreut wird und die entsprechende Betreuungsperson auch aus dem Zeugnis unterschreiben soll, so kann hier der Name festgelegt werden. Eine "Kind-bezogene" Verwaltung der </w:t>
-      </w:r>
-      <w:proofErr w:type="spellStart"/>
-      <w:r>
-        <w:rPr>
-          <w:rStyle w:val="tm5"/>
-          <w:rFonts w:ascii="Arial" w:hAnsi="Arial" w:cs="Arial"/>
-          <w:sz w:val="24"/>
-          <w:szCs w:val="24"/>
-        </w:rPr>
-        <w:t>Sonderpädogogen</w:t>
-      </w:r>
-      <w:proofErr w:type="spellEnd"/>
-      <w:r>
-        <w:rPr>
-          <w:rStyle w:val="tm5"/>
-          <w:rFonts w:ascii="Arial" w:hAnsi="Arial" w:cs="Arial"/>
-          <w:sz w:val="24"/>
-          <w:szCs w:val="24"/>
-        </w:rPr>
-        <w:t xml:space="preserve"> ist derzeit noch nicht möglich, falls es unterschiedliche Betreuungspersonen gibt, müssen die Zeugnisse getrennt (mit entsprechender Anpassung der Option "</w:t>
-      </w:r>
-      <w:proofErr w:type="spellStart"/>
-      <w:r>
-        <w:rPr>
-          <w:rStyle w:val="tm5"/>
-          <w:rFonts w:ascii="Arial" w:hAnsi="Arial" w:cs="Arial"/>
-          <w:sz w:val="24"/>
-          <w:szCs w:val="24"/>
-        </w:rPr>
-        <w:t>SonderpaedagogeText</w:t>
-      </w:r>
-      <w:proofErr w:type="spellEnd"/>
-      <w:r>
-        <w:rPr>
-          <w:rStyle w:val="tm5"/>
-          <w:rFonts w:ascii="Arial" w:hAnsi="Arial" w:cs="Arial"/>
-          <w:sz w:val="24"/>
-          <w:szCs w:val="24"/>
-        </w:rPr>
-        <w:t>") ausgegeben werden.</w:t>
+        <w:t>Wenn ein Kind zusätzlich sonderpädagogisch betreut wird und die entsprechende Betreuungsperson auch aus dem Zeugnis unterschreiben soll, so kann hier der Name festgelegt werden. Eine "Kind-bezogene" Verwaltung der Sonderpädogogen ist derzeit noch nicht möglich, falls es unterschiedliche Betreuungspersonen gibt, müssen die Zeugnisse getrennt (mit entsprechender Anpassung der Option "SonderpaedagogeText") ausgegeben werden.</w:t>
       </w:r>
     </w:p>
     <w:p>
@@ -3017,7 +2839,6 @@
           <w:szCs w:val="24"/>
         </w:rPr>
       </w:pPr>
-      <w:proofErr w:type="spellStart"/>
       <w:r>
         <w:rPr>
           <w:rStyle w:val="tm5"/>
@@ -3029,7 +2850,6 @@
         </w:rPr>
         <w:t>BemerkungenAufNeuerSeite</w:t>
       </w:r>
-      <w:proofErr w:type="spellEnd"/>
       <w:r>
         <w:rPr>
           <w:rFonts w:ascii="Arial" w:hAnsi="Arial" w:cs="Arial"/>
@@ -3054,10 +2874,43 @@
         <w:rPr>
           <w:rStyle w:val="tm5"/>
           <w:rFonts w:ascii="Arial" w:hAnsi="Arial" w:cs="Arial"/>
+          <w:b/>
+          <w:bCs/>
           <w:sz w:val="24"/>
           <w:szCs w:val="24"/>
         </w:rPr>
       </w:pPr>
+      <w:r>
+        <w:rPr>
+          <w:rStyle w:val="tm5"/>
+          <w:rFonts w:ascii="Arial" w:hAnsi="Arial" w:cs="Arial"/>
+          <w:b/>
+          <w:bCs/>
+          <w:sz w:val="24"/>
+          <w:szCs w:val="24"/>
+        </w:rPr>
+        <w:t>dtSchuleSeit=A</w:t>
+      </w:r>
+      <w:r>
+        <w:rPr>
+          <w:rStyle w:val="tm5"/>
+          <w:rFonts w:ascii="Arial" w:hAnsi="Arial" w:cs="Arial"/>
+          <w:b/>
+          <w:bCs/>
+          <w:sz w:val="24"/>
+          <w:szCs w:val="24"/>
+        </w:rPr>
+        <w:br/>
+      </w:r>
+      <w:r>
+        <w:rPr>
+          <w:rStyle w:val="tm5"/>
+          <w:rFonts w:ascii="Arial" w:hAnsi="Arial" w:cs="Arial"/>
+          <w:sz w:val="24"/>
+          <w:szCs w:val="24"/>
+        </w:rPr>
+        <w:t xml:space="preserve">Durch diese Angabe erfolgt eine Abfrage, seit wann ein neu zugewanderter Schüler an einer deutschen Schule unterrichtet wird. Durch Setzen eines Semikolons wird das Datum auf das Aufnahmedatum gesetzt. </w:t>
+      </w:r>
     </w:p>
     <w:p>
       <w:pPr>
@@ -3089,6 +2942,7 @@
           <w:sz w:val="32"/>
           <w:szCs w:val="32"/>
         </w:rPr>
+        <w:lastRenderedPageBreak/>
         <w:t>Verwendung von Ankreuzkompetenzen im ASV</w:t>
       </w:r>
       <w:r>
@@ -3118,7 +2972,6 @@
           <w:sz w:val="24"/>
           <w:szCs w:val="24"/>
         </w:rPr>
-        <w:lastRenderedPageBreak/>
         <w:br/>
       </w:r>
       <w:r>
@@ -3141,7 +2994,6 @@
           <w:szCs w:val="24"/>
         </w:rPr>
       </w:pPr>
-      <w:proofErr w:type="spellStart"/>
       <w:r>
         <w:rPr>
           <w:rStyle w:val="tm5"/>
@@ -3153,7 +3005,6 @@
         </w:rPr>
         <w:t>KeineASVAKK</w:t>
       </w:r>
-      <w:proofErr w:type="spellEnd"/>
       <w:r>
         <w:rPr>
           <w:rFonts w:ascii="Arial" w:hAnsi="Arial" w:cs="Arial"/>
@@ -3169,27 +3020,7 @@
           <w:sz w:val="24"/>
           <w:szCs w:val="24"/>
         </w:rPr>
-        <w:t xml:space="preserve">Fall diese Option vorhanden ist, werden trotz Vorhandensein von ASV-Ankreuzkompetenzen diese nicht auf dem Zeugnis ausgegeben. Es gibt Schulen, die diese Angaben stattdessen </w:t>
-      </w:r>
-      <w:proofErr w:type="gramStart"/>
-      <w:r>
-        <w:rPr>
-          <w:rStyle w:val="tm5"/>
-          <w:rFonts w:ascii="Arial" w:hAnsi="Arial" w:cs="Arial"/>
-          <w:sz w:val="24"/>
-          <w:szCs w:val="24"/>
-        </w:rPr>
-        <w:t>auf einen separaten Beiblatt</w:t>
-      </w:r>
-      <w:proofErr w:type="gramEnd"/>
-      <w:r>
-        <w:rPr>
-          <w:rStyle w:val="tm5"/>
-          <w:rFonts w:ascii="Arial" w:hAnsi="Arial" w:cs="Arial"/>
-          <w:sz w:val="24"/>
-          <w:szCs w:val="24"/>
-        </w:rPr>
-        <w:t xml:space="preserve"> zum Zeugnis ausgeben, dann sollen die ASV-Ankreuzkompetenzen im eigentlichen Zeugnis nicht ausgegeben werden.</w:t>
+        <w:t>Fall diese Option vorhanden ist, werden trotz Vorhandensein von ASV-Ankreuzkompetenzen diese nicht auf dem Zeugnis ausgegeben. Es gibt Schulen, die diese Angaben stattdessen auf einen separaten Beiblatt zum Zeugnis ausgeben, dann sollen die ASV-Ankreuzkompetenzen im eigentlichen Zeugnis nicht ausgegeben werden.</w:t>
       </w:r>
     </w:p>
     <w:p>
@@ -3308,7 +3139,6 @@
           <w:b/>
         </w:rPr>
       </w:pPr>
-      <w:proofErr w:type="spellStart"/>
       <w:r>
         <w:rPr>
           <w:rFonts w:ascii="Arial" w:hAnsi="Arial" w:cs="Arial"/>
@@ -3330,7 +3160,6 @@
         </w:rPr>
         <w:t>he</w:t>
       </w:r>
-      <w:proofErr w:type="spellEnd"/>
     </w:p>
     <w:p>
       <w:pPr>
@@ -3444,7 +3273,7 @@
           <w:rFonts w:ascii="Arial" w:hAnsi="Arial" w:cs="Arial"/>
           <w:noProof/>
         </w:rPr>
-        <w:t xml:space="preserve">Wenn keine individuellen Angaben gemacht werden, werden die Texte für die Kompetenzstufen bei jedem „Fachkopf“ ausgegeben (siehe Abbildung oben). Dadurch wird natürlich relativ viel Platz verbraucht. Über die Optionen „FachKopfSichtbarE1=“ usw. kann für jeden Jahrgang individuell festgelegt werden, bei welchen Fächern der Kopf bzw. die Kompetenzstufen ausgegeben werden sollen. Dies sollte bei den Fächern der Fall sein, die auf einer Seite als erste </w:t>
+        <w:t xml:space="preserve">Wenn keine individuellen Angaben gemacht werden, werden die Texte für die Kompetenzstufen bei jedem „Fachkopf“ ausgegeben (siehe Abbildung oben). Dadurch wird natürlich relativ viel Platz verbraucht. Über die Optionen „FachKopfSichtbarE1=“ usw. kann für jeden Jahrgang individuell festgelegt werden, </w:t>
       </w:r>
       <w:r>
         <w:rPr>
@@ -3452,7 +3281,7 @@
           <w:noProof/>
         </w:rPr>
         <w:lastRenderedPageBreak/>
-        <w:t>erscheinen. Da dies aber von mehreren Faktoren abhängt (Reihenfolge der Fächer, Anzahl der Kompetenzbeschreibungen pro Fach, Höhe des Fachkopfes, „Zusammhalten“ der einzelnen Fächer usw.), kann nicht automatisch entschieden werden, bei welchen Fächern die Texte für die Kompetenzstufen ausgegeben werden sollen. Zudem kann die Anzahl der Kompetenzbeschreibungen bei den einzelnen Jahrgängen sehr unterschiedlich sein. Daher kann über die Optionen „FachKopfSichtbarE1=“ usw. für jeden Jahrgang separat festgelegt werden, bei welchen Fächern der Kopf ausgegeben werden soll. Dabei sind die betreffenden Fachkürzel, getrennt durch Semikolon, anzugeben. Welche dies sind, muss für jeden Jahrgang experimentell festgelegt werden. Das sollte natürlich erst dann geschehen, wenn endgültig festgelegt ist, welche Kompetenzbeschreibungen für die einzelnen Fächer zur Verfügung stehen sollen und in welcher Reihenfolge die Fächer auf dem Zeugnis ausgegeben werden.</w:t>
+        <w:t>bei welchen Fächern der Kopf bzw. die Kompetenzstufen ausgegeben werden sollen. Dies sollte bei den Fächern der Fall sein, die auf einer Seite als erste erscheinen. Da dies aber von mehreren Faktoren abhängt (Reihenfolge der Fächer, Anzahl der Kompetenzbeschreibungen pro Fach, Höhe des Fachkopfes, „Zusammhalten“ der einzelnen Fächer usw.), kann nicht automatisch entschieden werden, bei welchen Fächern die Texte für die Kompetenzstufen ausgegeben werden sollen. Zudem kann die Anzahl der Kompetenzbeschreibungen bei den einzelnen Jahrgängen sehr unterschiedlich sein. Daher kann über die Optionen „FachKopfSichtbarE1=“ usw. für jeden Jahrgang separat festgelegt werden, bei welchen Fächern der Kopf ausgegeben werden soll. Dabei sind die betreffenden Fachkürzel, getrennt durch Semikolon, anzugeben. Welche dies sind, muss für jeden Jahrgang experimentell festgelegt werden. Das sollte natürlich erst dann geschehen, wenn endgültig festgelegt ist, welche Kompetenzbeschreibungen für die einzelnen Fächer zur Verfügung stehen sollen und in welcher Reihenfolge die Fächer auf dem Zeugnis ausgegeben werden.</w:t>
       </w:r>
     </w:p>
     <w:p>
@@ -3769,7 +3598,7 @@
 </file>
 
 <file path=word/endnotes.xml><?xml version="1.0" encoding="utf-8"?>
-<w:endnotes xmlns:wpc="http://schemas.microsoft.com/office/word/2010/wordprocessingCanvas" xmlns:cx="http://schemas.microsoft.com/office/drawing/2014/chartex" xmlns:cx1="http://schemas.microsoft.com/office/drawing/2015/9/8/chartex" xmlns:cx2="http://schemas.microsoft.com/office/drawing/2015/10/21/chartex" xmlns:cx3="http://schemas.microsoft.com/office/drawing/2016/5/9/chartex" xmlns:cx4="http://schemas.microsoft.com/office/drawing/2016/5/10/chartex" xmlns:cx5="http://schemas.microsoft.com/office/drawing/2016/5/11/chartex" xmlns:cx6="http://schemas.microsoft.com/office/drawing/2016/5/12/chartex" xmlns:cx7="http://schemas.microsoft.com/office/drawing/2016/5/13/chartex" xmlns:cx8="http://schemas.microsoft.com/office/drawing/2016/5/14/chartex" xmlns:mc="http://schemas.openxmlformats.org/markup-compatibility/2006" xmlns:aink="http://schemas.microsoft.com/office/drawing/2016/ink" xmlns:am3d="http://schemas.microsoft.com/office/drawing/2017/model3d" xmlns:o="urn:schemas-microsoft-com:office:office" xmlns:r="http://schemas.openxmlformats.org/officeDocument/2006/relationships" xmlns:m="http://schemas.openxmlformats.org/officeDocument/2006/math" xmlns:v="urn:schemas-microsoft-com:vml" xmlns:wp14="http://schemas.microsoft.com/office/word/2010/wordprocessingDrawing" xmlns:wp="http://schemas.openxmlformats.org/drawingml/2006/wordprocessingDrawing" xmlns:w10="urn:schemas-microsoft-com:office:word" xmlns:w="http://schemas.openxmlformats.org/wordprocessingml/2006/main" xmlns:w14="http://schemas.microsoft.com/office/word/2010/wordml" xmlns:w15="http://schemas.microsoft.com/office/word/2012/wordml" xmlns:w16cex="http://schemas.microsoft.com/office/word/2018/wordml/cex" xmlns:w16cid="http://schemas.microsoft.com/office/word/2016/wordml/cid" xmlns:w16="http://schemas.microsoft.com/office/word/2018/wordml" xmlns:w16se="http://schemas.microsoft.com/office/word/2015/wordml/symex" xmlns:wpg="http://schemas.microsoft.com/office/word/2010/wordprocessingGroup" xmlns:wpi="http://schemas.microsoft.com/office/word/2010/wordprocessingInk" xmlns:wne="http://schemas.microsoft.com/office/word/2006/wordml" xmlns:wps="http://schemas.microsoft.com/office/word/2010/wordprocessingShape" mc:Ignorable="w14 w15 w16se w16cid w16 w16cex wp14">
+<w:endnotes xmlns:wpc="http://schemas.microsoft.com/office/word/2010/wordprocessingCanvas" xmlns:cx="http://schemas.microsoft.com/office/drawing/2014/chartex" xmlns:cx1="http://schemas.microsoft.com/office/drawing/2015/9/8/chartex" xmlns:cx2="http://schemas.microsoft.com/office/drawing/2015/10/21/chartex" xmlns:cx3="http://schemas.microsoft.com/office/drawing/2016/5/9/chartex" xmlns:cx4="http://schemas.microsoft.com/office/drawing/2016/5/10/chartex" xmlns:cx5="http://schemas.microsoft.com/office/drawing/2016/5/11/chartex" xmlns:cx6="http://schemas.microsoft.com/office/drawing/2016/5/12/chartex" xmlns:cx7="http://schemas.microsoft.com/office/drawing/2016/5/13/chartex" xmlns:cx8="http://schemas.microsoft.com/office/drawing/2016/5/14/chartex" xmlns:mc="http://schemas.openxmlformats.org/markup-compatibility/2006" xmlns:aink="http://schemas.microsoft.com/office/drawing/2016/ink" xmlns:am3d="http://schemas.microsoft.com/office/drawing/2017/model3d" xmlns:o="urn:schemas-microsoft-com:office:office" xmlns:oel="http://schemas.microsoft.com/office/2019/extlst" xmlns:r="http://schemas.openxmlformats.org/officeDocument/2006/relationships" xmlns:m="http://schemas.openxmlformats.org/officeDocument/2006/math" xmlns:v="urn:schemas-microsoft-com:vml" xmlns:wp14="http://schemas.microsoft.com/office/word/2010/wordprocessingDrawing" xmlns:wp="http://schemas.openxmlformats.org/drawingml/2006/wordprocessingDrawing" xmlns:w10="urn:schemas-microsoft-com:office:word" xmlns:w="http://schemas.openxmlformats.org/wordprocessingml/2006/main" xmlns:w14="http://schemas.microsoft.com/office/word/2010/wordml" xmlns:w15="http://schemas.microsoft.com/office/word/2012/wordml" xmlns:w16cex="http://schemas.microsoft.com/office/word/2018/wordml/cex" xmlns:w16cid="http://schemas.microsoft.com/office/word/2016/wordml/cid" xmlns:w16="http://schemas.microsoft.com/office/word/2018/wordml" xmlns:w16du="http://schemas.microsoft.com/office/word/2023/wordml/word16du" xmlns:w16sdtdh="http://schemas.microsoft.com/office/word/2020/wordml/sdtdatahash" xmlns:w16sdtfl="http://schemas.microsoft.com/office/word/2024/wordml/sdtformatlock" xmlns:w16se="http://schemas.microsoft.com/office/word/2015/wordml/symex" xmlns:wpg="http://schemas.microsoft.com/office/word/2010/wordprocessingGroup" xmlns:wpi="http://schemas.microsoft.com/office/word/2010/wordprocessingInk" xmlns:wne="http://schemas.microsoft.com/office/word/2006/wordml" xmlns:wps="http://schemas.microsoft.com/office/word/2010/wordprocessingShape" mc:Ignorable="w14 w15 w16se w16cid w16 w16cex w16sdtdh w16sdtfl w16du wp14">
   <w:endnote w:type="separator" w:id="-1">
     <w:p>
       <w:r>
@@ -3788,7 +3617,7 @@
 </file>
 
 <file path=word/footnotes.xml><?xml version="1.0" encoding="utf-8"?>
-<w:footnotes xmlns:wpc="http://schemas.microsoft.com/office/word/2010/wordprocessingCanvas" xmlns:cx="http://schemas.microsoft.com/office/drawing/2014/chartex" xmlns:cx1="http://schemas.microsoft.com/office/drawing/2015/9/8/chartex" xmlns:cx2="http://schemas.microsoft.com/office/drawing/2015/10/21/chartex" xmlns:cx3="http://schemas.microsoft.com/office/drawing/2016/5/9/chartex" xmlns:cx4="http://schemas.microsoft.com/office/drawing/2016/5/10/chartex" xmlns:cx5="http://schemas.microsoft.com/office/drawing/2016/5/11/chartex" xmlns:cx6="http://schemas.microsoft.com/office/drawing/2016/5/12/chartex" xmlns:cx7="http://schemas.microsoft.com/office/drawing/2016/5/13/chartex" xmlns:cx8="http://schemas.microsoft.com/office/drawing/2016/5/14/chartex" xmlns:mc="http://schemas.openxmlformats.org/markup-compatibility/2006" xmlns:aink="http://schemas.microsoft.com/office/drawing/2016/ink" xmlns:am3d="http://schemas.microsoft.com/office/drawing/2017/model3d" xmlns:o="urn:schemas-microsoft-com:office:office" xmlns:r="http://schemas.openxmlformats.org/officeDocument/2006/relationships" xmlns:m="http://schemas.openxmlformats.org/officeDocument/2006/math" xmlns:v="urn:schemas-microsoft-com:vml" xmlns:wp14="http://schemas.microsoft.com/office/word/2010/wordprocessingDrawing" xmlns:wp="http://schemas.openxmlformats.org/drawingml/2006/wordprocessingDrawing" xmlns:w10="urn:schemas-microsoft-com:office:word" xmlns:w="http://schemas.openxmlformats.org/wordprocessingml/2006/main" xmlns:w14="http://schemas.microsoft.com/office/word/2010/wordml" xmlns:w15="http://schemas.microsoft.com/office/word/2012/wordml" xmlns:w16cex="http://schemas.microsoft.com/office/word/2018/wordml/cex" xmlns:w16cid="http://schemas.microsoft.com/office/word/2016/wordml/cid" xmlns:w16="http://schemas.microsoft.com/office/word/2018/wordml" xmlns:w16se="http://schemas.microsoft.com/office/word/2015/wordml/symex" xmlns:wpg="http://schemas.microsoft.com/office/word/2010/wordprocessingGroup" xmlns:wpi="http://schemas.microsoft.com/office/word/2010/wordprocessingInk" xmlns:wne="http://schemas.microsoft.com/office/word/2006/wordml" xmlns:wps="http://schemas.microsoft.com/office/word/2010/wordprocessingShape" mc:Ignorable="w14 w15 w16se w16cid w16 w16cex wp14">
+<w:footnotes xmlns:wpc="http://schemas.microsoft.com/office/word/2010/wordprocessingCanvas" xmlns:cx="http://schemas.microsoft.com/office/drawing/2014/chartex" xmlns:cx1="http://schemas.microsoft.com/office/drawing/2015/9/8/chartex" xmlns:cx2="http://schemas.microsoft.com/office/drawing/2015/10/21/chartex" xmlns:cx3="http://schemas.microsoft.com/office/drawing/2016/5/9/chartex" xmlns:cx4="http://schemas.microsoft.com/office/drawing/2016/5/10/chartex" xmlns:cx5="http://schemas.microsoft.com/office/drawing/2016/5/11/chartex" xmlns:cx6="http://schemas.microsoft.com/office/drawing/2016/5/12/chartex" xmlns:cx7="http://schemas.microsoft.com/office/drawing/2016/5/13/chartex" xmlns:cx8="http://schemas.microsoft.com/office/drawing/2016/5/14/chartex" xmlns:mc="http://schemas.openxmlformats.org/markup-compatibility/2006" xmlns:aink="http://schemas.microsoft.com/office/drawing/2016/ink" xmlns:am3d="http://schemas.microsoft.com/office/drawing/2017/model3d" xmlns:o="urn:schemas-microsoft-com:office:office" xmlns:oel="http://schemas.microsoft.com/office/2019/extlst" xmlns:r="http://schemas.openxmlformats.org/officeDocument/2006/relationships" xmlns:m="http://schemas.openxmlformats.org/officeDocument/2006/math" xmlns:v="urn:schemas-microsoft-com:vml" xmlns:wp14="http://schemas.microsoft.com/office/word/2010/wordprocessingDrawing" xmlns:wp="http://schemas.openxmlformats.org/drawingml/2006/wordprocessingDrawing" xmlns:w10="urn:schemas-microsoft-com:office:word" xmlns:w="http://schemas.openxmlformats.org/wordprocessingml/2006/main" xmlns:w14="http://schemas.microsoft.com/office/word/2010/wordml" xmlns:w15="http://schemas.microsoft.com/office/word/2012/wordml" xmlns:w16cex="http://schemas.microsoft.com/office/word/2018/wordml/cex" xmlns:w16cid="http://schemas.microsoft.com/office/word/2016/wordml/cid" xmlns:w16="http://schemas.microsoft.com/office/word/2018/wordml" xmlns:w16du="http://schemas.microsoft.com/office/word/2023/wordml/word16du" xmlns:w16sdtdh="http://schemas.microsoft.com/office/word/2020/wordml/sdtdatahash" xmlns:w16sdtfl="http://schemas.microsoft.com/office/word/2024/wordml/sdtformatlock" xmlns:w16se="http://schemas.microsoft.com/office/word/2015/wordml/symex" xmlns:wpg="http://schemas.microsoft.com/office/word/2010/wordprocessingGroup" xmlns:wpi="http://schemas.microsoft.com/office/word/2010/wordprocessingInk" xmlns:wne="http://schemas.microsoft.com/office/word/2006/wordml" xmlns:wps="http://schemas.microsoft.com/office/word/2010/wordprocessingShape" mc:Ignorable="w14 w15 w16se w16cid w16 w16cex w16sdtdh w16sdtfl w16du wp14">
   <w:footnote w:type="separator" w:id="-1">
     <w:p>
       <w:r>
@@ -3807,7 +3636,7 @@
 </file>
 
 <file path=word/numbering.xml><?xml version="1.0" encoding="utf-8"?>
-<w:numbering xmlns:wpc="http://schemas.microsoft.com/office/word/2010/wordprocessingCanvas" xmlns:cx="http://schemas.microsoft.com/office/drawing/2014/chartex" xmlns:cx1="http://schemas.microsoft.com/office/drawing/2015/9/8/chartex" xmlns:cx2="http://schemas.microsoft.com/office/drawing/2015/10/21/chartex" xmlns:cx3="http://schemas.microsoft.com/office/drawing/2016/5/9/chartex" xmlns:cx4="http://schemas.microsoft.com/office/drawing/2016/5/10/chartex" xmlns:cx5="http://schemas.microsoft.com/office/drawing/2016/5/11/chartex" xmlns:cx6="http://schemas.microsoft.com/office/drawing/2016/5/12/chartex" xmlns:cx7="http://schemas.microsoft.com/office/drawing/2016/5/13/chartex" xmlns:cx8="http://schemas.microsoft.com/office/drawing/2016/5/14/chartex" xmlns:mc="http://schemas.openxmlformats.org/markup-compatibility/2006" xmlns:aink="http://schemas.microsoft.com/office/drawing/2016/ink" xmlns:am3d="http://schemas.microsoft.com/office/drawing/2017/model3d" xmlns:o="urn:schemas-microsoft-com:office:office" xmlns:r="http://schemas.openxmlformats.org/officeDocument/2006/relationships" xmlns:m="http://schemas.openxmlformats.org/officeDocument/2006/math" xmlns:v="urn:schemas-microsoft-com:vml" xmlns:wp14="http://schemas.microsoft.com/office/word/2010/wordprocessingDrawing" xmlns:wp="http://schemas.openxmlformats.org/drawingml/2006/wordprocessingDrawing" xmlns:w10="urn:schemas-microsoft-com:office:word" xmlns:w="http://schemas.openxmlformats.org/wordprocessingml/2006/main" xmlns:w14="http://schemas.microsoft.com/office/word/2010/wordml" xmlns:w15="http://schemas.microsoft.com/office/word/2012/wordml" xmlns:w16cex="http://schemas.microsoft.com/office/word/2018/wordml/cex" xmlns:w16cid="http://schemas.microsoft.com/office/word/2016/wordml/cid" xmlns:w16="http://schemas.microsoft.com/office/word/2018/wordml" xmlns:w16se="http://schemas.microsoft.com/office/word/2015/wordml/symex" xmlns:wpg="http://schemas.microsoft.com/office/word/2010/wordprocessingGroup" xmlns:wpi="http://schemas.microsoft.com/office/word/2010/wordprocessingInk" xmlns:wne="http://schemas.microsoft.com/office/word/2006/wordml" xmlns:wps="http://schemas.microsoft.com/office/word/2010/wordprocessingShape" mc:Ignorable="w14 w15 w16se w16cid w16 w16cex wp14">
+<w:numbering xmlns:wpc="http://schemas.microsoft.com/office/word/2010/wordprocessingCanvas" xmlns:cx="http://schemas.microsoft.com/office/drawing/2014/chartex" xmlns:cx1="http://schemas.microsoft.com/office/drawing/2015/9/8/chartex" xmlns:cx2="http://schemas.microsoft.com/office/drawing/2015/10/21/chartex" xmlns:cx3="http://schemas.microsoft.com/office/drawing/2016/5/9/chartex" xmlns:cx4="http://schemas.microsoft.com/office/drawing/2016/5/10/chartex" xmlns:cx5="http://schemas.microsoft.com/office/drawing/2016/5/11/chartex" xmlns:cx6="http://schemas.microsoft.com/office/drawing/2016/5/12/chartex" xmlns:cx7="http://schemas.microsoft.com/office/drawing/2016/5/13/chartex" xmlns:cx8="http://schemas.microsoft.com/office/drawing/2016/5/14/chartex" xmlns:mc="http://schemas.openxmlformats.org/markup-compatibility/2006" xmlns:aink="http://schemas.microsoft.com/office/drawing/2016/ink" xmlns:am3d="http://schemas.microsoft.com/office/drawing/2017/model3d" xmlns:o="urn:schemas-microsoft-com:office:office" xmlns:oel="http://schemas.microsoft.com/office/2019/extlst" xmlns:r="http://schemas.openxmlformats.org/officeDocument/2006/relationships" xmlns:m="http://schemas.openxmlformats.org/officeDocument/2006/math" xmlns:v="urn:schemas-microsoft-com:vml" xmlns:wp14="http://schemas.microsoft.com/office/word/2010/wordprocessingDrawing" xmlns:wp="http://schemas.openxmlformats.org/drawingml/2006/wordprocessingDrawing" xmlns:w10="urn:schemas-microsoft-com:office:word" xmlns:w="http://schemas.openxmlformats.org/wordprocessingml/2006/main" xmlns:w14="http://schemas.microsoft.com/office/word/2010/wordml" xmlns:w15="http://schemas.microsoft.com/office/word/2012/wordml" xmlns:w16cex="http://schemas.microsoft.com/office/word/2018/wordml/cex" xmlns:w16cid="http://schemas.microsoft.com/office/word/2016/wordml/cid" xmlns:w16="http://schemas.microsoft.com/office/word/2018/wordml" xmlns:w16du="http://schemas.microsoft.com/office/word/2023/wordml/word16du" xmlns:w16sdtdh="http://schemas.microsoft.com/office/word/2020/wordml/sdtdatahash" xmlns:w16sdtfl="http://schemas.microsoft.com/office/word/2024/wordml/sdtformatlock" xmlns:w16se="http://schemas.microsoft.com/office/word/2015/wordml/symex" xmlns:wpg="http://schemas.microsoft.com/office/word/2010/wordprocessingGroup" xmlns:wpi="http://schemas.microsoft.com/office/word/2010/wordprocessingInk" xmlns:wne="http://schemas.microsoft.com/office/word/2006/wordml" xmlns:wps="http://schemas.microsoft.com/office/word/2010/wordprocessingShape" mc:Ignorable="w14 w15 w16se w16cid w16 w16cex w16sdtdh w16sdtfl w16du wp14">
   <w:abstractNum w:abstractNumId="0" w15:restartNumberingAfterBreak="0">
     <w:nsid w:val="01B652EF"/>
     <w:multiLevelType w:val="hybridMultilevel"/>
@@ -9856,154 +9685,154 @@
       </w:rPr>
     </w:lvl>
   </w:abstractNum>
-  <w:num w:numId="1">
+  <w:num w:numId="1" w16cid:durableId="2001811636">
     <w:abstractNumId w:val="29"/>
   </w:num>
-  <w:num w:numId="2">
+  <w:num w:numId="2" w16cid:durableId="151217380">
     <w:abstractNumId w:val="34"/>
   </w:num>
-  <w:num w:numId="3">
+  <w:num w:numId="3" w16cid:durableId="1099832224">
     <w:abstractNumId w:val="32"/>
   </w:num>
-  <w:num w:numId="4">
+  <w:num w:numId="4" w16cid:durableId="1499081228">
     <w:abstractNumId w:val="33"/>
   </w:num>
-  <w:num w:numId="5">
+  <w:num w:numId="5" w16cid:durableId="1164588144">
     <w:abstractNumId w:val="43"/>
   </w:num>
-  <w:num w:numId="6">
+  <w:num w:numId="6" w16cid:durableId="672025133">
     <w:abstractNumId w:val="36"/>
   </w:num>
-  <w:num w:numId="7">
+  <w:num w:numId="7" w16cid:durableId="1888881691">
     <w:abstractNumId w:val="26"/>
   </w:num>
-  <w:num w:numId="8">
+  <w:num w:numId="8" w16cid:durableId="1018971772">
     <w:abstractNumId w:val="3"/>
   </w:num>
-  <w:num w:numId="9">
+  <w:num w:numId="9" w16cid:durableId="1446660185">
     <w:abstractNumId w:val="48"/>
   </w:num>
-  <w:num w:numId="10">
+  <w:num w:numId="10" w16cid:durableId="2105223077">
     <w:abstractNumId w:val="10"/>
   </w:num>
-  <w:num w:numId="11">
+  <w:num w:numId="11" w16cid:durableId="1562254418">
     <w:abstractNumId w:val="0"/>
   </w:num>
-  <w:num w:numId="12">
+  <w:num w:numId="12" w16cid:durableId="65230598">
     <w:abstractNumId w:val="19"/>
   </w:num>
-  <w:num w:numId="13">
+  <w:num w:numId="13" w16cid:durableId="362288307">
     <w:abstractNumId w:val="7"/>
   </w:num>
-  <w:num w:numId="14">
+  <w:num w:numId="14" w16cid:durableId="1105855164">
     <w:abstractNumId w:val="37"/>
   </w:num>
-  <w:num w:numId="15">
+  <w:num w:numId="15" w16cid:durableId="608776684">
     <w:abstractNumId w:val="8"/>
   </w:num>
-  <w:num w:numId="16">
+  <w:num w:numId="16" w16cid:durableId="2002847281">
     <w:abstractNumId w:val="40"/>
   </w:num>
-  <w:num w:numId="17">
+  <w:num w:numId="17" w16cid:durableId="466975812">
     <w:abstractNumId w:val="35"/>
   </w:num>
-  <w:num w:numId="18">
+  <w:num w:numId="18" w16cid:durableId="2119597254">
     <w:abstractNumId w:val="42"/>
   </w:num>
-  <w:num w:numId="19">
+  <w:num w:numId="19" w16cid:durableId="1230921692">
     <w:abstractNumId w:val="28"/>
   </w:num>
-  <w:num w:numId="20">
+  <w:num w:numId="20" w16cid:durableId="326978979">
     <w:abstractNumId w:val="1"/>
   </w:num>
-  <w:num w:numId="21">
+  <w:num w:numId="21" w16cid:durableId="1588228835">
     <w:abstractNumId w:val="13"/>
   </w:num>
-  <w:num w:numId="22">
+  <w:num w:numId="22" w16cid:durableId="1128358336">
     <w:abstractNumId w:val="4"/>
   </w:num>
-  <w:num w:numId="23">
+  <w:num w:numId="23" w16cid:durableId="1985961667">
     <w:abstractNumId w:val="30"/>
   </w:num>
-  <w:num w:numId="24">
+  <w:num w:numId="24" w16cid:durableId="1487474403">
     <w:abstractNumId w:val="39"/>
   </w:num>
-  <w:num w:numId="25">
+  <w:num w:numId="25" w16cid:durableId="1622302501">
     <w:abstractNumId w:val="2"/>
   </w:num>
-  <w:num w:numId="26">
+  <w:num w:numId="26" w16cid:durableId="1126969570">
     <w:abstractNumId w:val="47"/>
   </w:num>
-  <w:num w:numId="27">
+  <w:num w:numId="27" w16cid:durableId="208349026">
     <w:abstractNumId w:val="24"/>
   </w:num>
-  <w:num w:numId="28">
+  <w:num w:numId="28" w16cid:durableId="1866097819">
     <w:abstractNumId w:val="20"/>
   </w:num>
-  <w:num w:numId="29">
+  <w:num w:numId="29" w16cid:durableId="1949580048">
     <w:abstractNumId w:val="14"/>
   </w:num>
-  <w:num w:numId="30">
+  <w:num w:numId="30" w16cid:durableId="159388979">
     <w:abstractNumId w:val="49"/>
   </w:num>
-  <w:num w:numId="31">
+  <w:num w:numId="31" w16cid:durableId="1750617069">
     <w:abstractNumId w:val="38"/>
   </w:num>
-  <w:num w:numId="32">
+  <w:num w:numId="32" w16cid:durableId="1796361608">
     <w:abstractNumId w:val="31"/>
   </w:num>
-  <w:num w:numId="33">
+  <w:num w:numId="33" w16cid:durableId="1460613358">
     <w:abstractNumId w:val="12"/>
   </w:num>
-  <w:num w:numId="34">
+  <w:num w:numId="34" w16cid:durableId="973144462">
     <w:abstractNumId w:val="41"/>
   </w:num>
-  <w:num w:numId="35">
+  <w:num w:numId="35" w16cid:durableId="1128431605">
     <w:abstractNumId w:val="27"/>
   </w:num>
-  <w:num w:numId="36">
+  <w:num w:numId="36" w16cid:durableId="15078782">
     <w:abstractNumId w:val="15"/>
   </w:num>
-  <w:num w:numId="37">
+  <w:num w:numId="37" w16cid:durableId="1089237070">
     <w:abstractNumId w:val="21"/>
   </w:num>
-  <w:num w:numId="38">
+  <w:num w:numId="38" w16cid:durableId="1898977204">
     <w:abstractNumId w:val="11"/>
   </w:num>
-  <w:num w:numId="39">
+  <w:num w:numId="39" w16cid:durableId="1495758666">
     <w:abstractNumId w:val="45"/>
   </w:num>
-  <w:num w:numId="40">
+  <w:num w:numId="40" w16cid:durableId="901907003">
     <w:abstractNumId w:val="46"/>
   </w:num>
-  <w:num w:numId="41">
+  <w:num w:numId="41" w16cid:durableId="2143231116">
     <w:abstractNumId w:val="44"/>
   </w:num>
-  <w:num w:numId="42">
+  <w:num w:numId="42" w16cid:durableId="1801848606">
     <w:abstractNumId w:val="6"/>
   </w:num>
-  <w:num w:numId="43">
+  <w:num w:numId="43" w16cid:durableId="1354768553">
     <w:abstractNumId w:val="16"/>
   </w:num>
-  <w:num w:numId="44">
+  <w:num w:numId="44" w16cid:durableId="208759595">
     <w:abstractNumId w:val="22"/>
   </w:num>
-  <w:num w:numId="45">
+  <w:num w:numId="45" w16cid:durableId="1970821045">
     <w:abstractNumId w:val="25"/>
   </w:num>
-  <w:num w:numId="46">
+  <w:num w:numId="46" w16cid:durableId="1607730825">
     <w:abstractNumId w:val="9"/>
   </w:num>
-  <w:num w:numId="47">
+  <w:num w:numId="47" w16cid:durableId="2010401359">
     <w:abstractNumId w:val="18"/>
   </w:num>
-  <w:num w:numId="48">
+  <w:num w:numId="48" w16cid:durableId="1641576250">
     <w:abstractNumId w:val="17"/>
   </w:num>
-  <w:num w:numId="49">
+  <w:num w:numId="49" w16cid:durableId="711729436">
     <w:abstractNumId w:val="23"/>
   </w:num>
-  <w:num w:numId="50">
+  <w:num w:numId="50" w16cid:durableId="519858621">
     <w:abstractNumId w:val="5"/>
   </w:num>
   <w:numIdMacAtCleanup w:val="34"/>
@@ -10011,7 +9840,7 @@
 </file>
 
 <file path=word/styles.xml><?xml version="1.0" encoding="utf-8"?>
-<w:styles xmlns:mc="http://schemas.openxmlformats.org/markup-compatibility/2006" xmlns:r="http://schemas.openxmlformats.org/officeDocument/2006/relationships" xmlns:w="http://schemas.openxmlformats.org/wordprocessingml/2006/main" xmlns:w14="http://schemas.microsoft.com/office/word/2010/wordml" xmlns:w15="http://schemas.microsoft.com/office/word/2012/wordml" xmlns:w16cex="http://schemas.microsoft.com/office/word/2018/wordml/cex" xmlns:w16cid="http://schemas.microsoft.com/office/word/2016/wordml/cid" xmlns:w16="http://schemas.microsoft.com/office/word/2018/wordml" xmlns:w16se="http://schemas.microsoft.com/office/word/2015/wordml/symex" mc:Ignorable="w14 w15 w16se w16cid w16 w16cex">
+<w:styles xmlns:mc="http://schemas.openxmlformats.org/markup-compatibility/2006" xmlns:r="http://schemas.openxmlformats.org/officeDocument/2006/relationships" xmlns:w="http://schemas.openxmlformats.org/wordprocessingml/2006/main" xmlns:w14="http://schemas.microsoft.com/office/word/2010/wordml" xmlns:w15="http://schemas.microsoft.com/office/word/2012/wordml" xmlns:w16cex="http://schemas.microsoft.com/office/word/2018/wordml/cex" xmlns:w16cid="http://schemas.microsoft.com/office/word/2016/wordml/cid" xmlns:w16="http://schemas.microsoft.com/office/word/2018/wordml" xmlns:w16du="http://schemas.microsoft.com/office/word/2023/wordml/word16du" xmlns:w16sdtdh="http://schemas.microsoft.com/office/word/2020/wordml/sdtdatahash" xmlns:w16sdtfl="http://schemas.microsoft.com/office/word/2024/wordml/sdtformatlock" xmlns:w16se="http://schemas.microsoft.com/office/word/2015/wordml/symex" mc:Ignorable="w14 w15 w16se w16cid w16 w16cex w16sdtdh w16sdtfl w16du">
   <w:docDefaults>
     <w:rPrDefault>
       <w:rPr>

</xml_diff>

<commit_message>
Seitenumbruch vor Unterschriftenblock über Ini-Datei
</commit_message>
<xml_diff>
--- a/Inklusion_Lernstand/Hybridform/Textzeugnisse_INI_Optionen.docx
+++ b/Inklusion_Lernstand/Hybridform/Textzeugnisse_INI_Optionen.docx
@@ -92,7 +92,7 @@
           <w:noProof/>
         </w:rPr>
         <w:drawing>
-          <wp:anchor distT="0" distB="0" distL="114300" distR="114300" simplePos="0" relativeHeight="251667456" behindDoc="1" locked="0" layoutInCell="1" allowOverlap="1" wp14:anchorId="6E6DDC67" wp14:editId="427B8BA6">
+          <wp:anchor distT="0" distB="0" distL="114300" distR="114300" simplePos="0" relativeHeight="251667456" behindDoc="1" locked="0" layoutInCell="1" allowOverlap="1" wp14:anchorId="6E6DDC67" wp14:editId="4466ACFF">
             <wp:simplePos x="0" y="0"/>
             <wp:positionH relativeFrom="column">
               <wp:posOffset>4445</wp:posOffset>
@@ -2889,7 +2889,7 @@
           <w:sz w:val="24"/>
           <w:szCs w:val="24"/>
         </w:rPr>
-        <w:t>dtSchuleSeit=A</w:t>
+        <w:t>UnterschriftenAufNeuerSeite</w:t>
       </w:r>
       <w:r>
         <w:rPr>
@@ -2909,7 +2909,70 @@
           <w:sz w:val="24"/>
           <w:szCs w:val="24"/>
         </w:rPr>
-        <w:t xml:space="preserve">Durch diese Angabe erfolgt eine Abfrage, seit wann ein neu zugewanderter Schüler an einer deutschen Schule unterrichtet wird. Durch Setzen eines Semikolons wird das Datum auf das Aufnahmedatum gesetzt. </w:t>
+        <w:t xml:space="preserve">Wenn dieser Eintrag vorhanden ist, </w:t>
+      </w:r>
+      <w:r>
+        <w:rPr>
+          <w:rStyle w:val="tm5"/>
+          <w:rFonts w:ascii="Arial" w:hAnsi="Arial" w:cs="Arial"/>
+          <w:sz w:val="24"/>
+          <w:szCs w:val="24"/>
+        </w:rPr>
+        <w:t>wird der Unterschriftenblock auf einer neuen Seite erzeugt.</w:t>
+      </w:r>
+    </w:p>
+    <w:p>
+      <w:pPr>
+        <w:pStyle w:val="Standard1"/>
+        <w:rPr>
+          <w:rStyle w:val="tm5"/>
+          <w:rFonts w:ascii="Arial" w:hAnsi="Arial" w:cs="Arial"/>
+          <w:b/>
+          <w:bCs/>
+          <w:sz w:val="24"/>
+          <w:szCs w:val="24"/>
+        </w:rPr>
+      </w:pPr>
+      <w:r>
+        <w:rPr>
+          <w:rStyle w:val="tm5"/>
+          <w:rFonts w:ascii="Arial" w:hAnsi="Arial" w:cs="Arial"/>
+          <w:b/>
+          <w:bCs/>
+          <w:sz w:val="24"/>
+          <w:szCs w:val="24"/>
+        </w:rPr>
+        <w:t>dtSchuleSeit=A</w:t>
+      </w:r>
+      <w:r>
+        <w:rPr>
+          <w:rStyle w:val="tm5"/>
+          <w:rFonts w:ascii="Arial" w:hAnsi="Arial" w:cs="Arial"/>
+          <w:b/>
+          <w:bCs/>
+          <w:sz w:val="24"/>
+          <w:szCs w:val="24"/>
+        </w:rPr>
+        <w:br/>
+      </w:r>
+      <w:r>
+        <w:rPr>
+          <w:rStyle w:val="tm5"/>
+          <w:rFonts w:ascii="Arial" w:hAnsi="Arial" w:cs="Arial"/>
+          <w:sz w:val="24"/>
+          <w:szCs w:val="24"/>
+        </w:rPr>
+        <w:t xml:space="preserve">Durch diese Angabe erfolgt eine Abfrage, seit wann ein neu zugewanderter Schüler </w:t>
+      </w:r>
+      <w:r>
+        <w:rPr>
+          <w:rStyle w:val="tm5"/>
+          <w:rFonts w:ascii="Arial" w:hAnsi="Arial" w:cs="Arial"/>
+          <w:sz w:val="24"/>
+          <w:szCs w:val="24"/>
+        </w:rPr>
+        <w:lastRenderedPageBreak/>
+        <w:t xml:space="preserve">an einer deutschen Schule unterrichtet wird. Durch Setzen eines Semikolons wird das Datum auf das Aufnahmedatum gesetzt. </w:t>
       </w:r>
     </w:p>
     <w:p>
@@ -2942,7 +3005,6 @@
           <w:sz w:val="32"/>
           <w:szCs w:val="32"/>
         </w:rPr>
-        <w:lastRenderedPageBreak/>
         <w:t>Verwendung von Ankreuzkompetenzen im ASV</w:t>
       </w:r>
       <w:r>
@@ -3258,6 +3320,7 @@
           <w:b/>
           <w:noProof/>
         </w:rPr>
+        <w:lastRenderedPageBreak/>
         <w:t>FachKopfSichtbar04</w:t>
       </w:r>
     </w:p>
@@ -3273,15 +3336,7 @@
           <w:rFonts w:ascii="Arial" w:hAnsi="Arial" w:cs="Arial"/>
           <w:noProof/>
         </w:rPr>
-        <w:t xml:space="preserve">Wenn keine individuellen Angaben gemacht werden, werden die Texte für die Kompetenzstufen bei jedem „Fachkopf“ ausgegeben (siehe Abbildung oben). Dadurch wird natürlich relativ viel Platz verbraucht. Über die Optionen „FachKopfSichtbarE1=“ usw. kann für jeden Jahrgang individuell festgelegt werden, </w:t>
-      </w:r>
-      <w:r>
-        <w:rPr>
-          <w:rFonts w:ascii="Arial" w:hAnsi="Arial" w:cs="Arial"/>
-          <w:noProof/>
-        </w:rPr>
-        <w:lastRenderedPageBreak/>
-        <w:t>bei welchen Fächern der Kopf bzw. die Kompetenzstufen ausgegeben werden sollen. Dies sollte bei den Fächern der Fall sein, die auf einer Seite als erste erscheinen. Da dies aber von mehreren Faktoren abhängt (Reihenfolge der Fächer, Anzahl der Kompetenzbeschreibungen pro Fach, Höhe des Fachkopfes, „Zusammhalten“ der einzelnen Fächer usw.), kann nicht automatisch entschieden werden, bei welchen Fächern die Texte für die Kompetenzstufen ausgegeben werden sollen. Zudem kann die Anzahl der Kompetenzbeschreibungen bei den einzelnen Jahrgängen sehr unterschiedlich sein. Daher kann über die Optionen „FachKopfSichtbarE1=“ usw. für jeden Jahrgang separat festgelegt werden, bei welchen Fächern der Kopf ausgegeben werden soll. Dabei sind die betreffenden Fachkürzel, getrennt durch Semikolon, anzugeben. Welche dies sind, muss für jeden Jahrgang experimentell festgelegt werden. Das sollte natürlich erst dann geschehen, wenn endgültig festgelegt ist, welche Kompetenzbeschreibungen für die einzelnen Fächer zur Verfügung stehen sollen und in welcher Reihenfolge die Fächer auf dem Zeugnis ausgegeben werden.</w:t>
+        <w:t>Wenn keine individuellen Angaben gemacht werden, werden die Texte für die Kompetenzstufen bei jedem „Fachkopf“ ausgegeben (siehe Abbildung oben). Dadurch wird natürlich relativ viel Platz verbraucht. Über die Optionen „FachKopfSichtbarE1=“ usw. kann für jeden Jahrgang individuell festgelegt werden, bei welchen Fächern der Kopf bzw. die Kompetenzstufen ausgegeben werden sollen. Dies sollte bei den Fächern der Fall sein, die auf einer Seite als erste erscheinen. Da dies aber von mehreren Faktoren abhängt (Reihenfolge der Fächer, Anzahl der Kompetenzbeschreibungen pro Fach, Höhe des Fachkopfes, „Zusammhalten“ der einzelnen Fächer usw.), kann nicht automatisch entschieden werden, bei welchen Fächern die Texte für die Kompetenzstufen ausgegeben werden sollen. Zudem kann die Anzahl der Kompetenzbeschreibungen bei den einzelnen Jahrgängen sehr unterschiedlich sein. Daher kann über die Optionen „FachKopfSichtbarE1=“ usw. für jeden Jahrgang separat festgelegt werden, bei welchen Fächern der Kopf ausgegeben werden soll. Dabei sind die betreffenden Fachkürzel, getrennt durch Semikolon, anzugeben. Welche dies sind, muss für jeden Jahrgang experimentell festgelegt werden. Das sollte natürlich erst dann geschehen, wenn endgültig festgelegt ist, welche Kompetenzbeschreibungen für die einzelnen Fächer zur Verfügung stehen sollen und in welcher Reihenfolge die Fächer auf dem Zeugnis ausgegeben werden.</w:t>
       </w:r>
     </w:p>
     <w:p>

</xml_diff>